<commit_message>
adding characters and settings now works
</commit_message>
<xml_diff>
--- a/DOCUMENTATION/Proposal.docx
+++ b/DOCUMENTATION/Proposal.docx
@@ -1529,14 +1529,16 @@
           <w:color w:val="17406D" w:themeColor="text2"/>
           <w:sz w:val="20"/>
           <w:szCs w:val="20"/>
-        </w:rPr>
-      </w:pPr>
-      <w:r>
-        <w:rPr>
-          <w:rFonts w:ascii="Verdana" w:hAnsi="Verdana"/>
-          <w:color w:val="17406D" w:themeColor="text2"/>
-          <w:sz w:val="20"/>
-          <w:szCs w:val="20"/>
+          <w:highlight w:val="yellow"/>
+        </w:rPr>
+      </w:pPr>
+      <w:r>
+        <w:rPr>
+          <w:rFonts w:ascii="Verdana" w:hAnsi="Verdana"/>
+          <w:color w:val="17406D" w:themeColor="text2"/>
+          <w:sz w:val="20"/>
+          <w:szCs w:val="20"/>
+          <w:highlight w:val="yellow"/>
         </w:rPr>
         <w:t>As a writer, I want a site where I can keep my ideas organized</w:t>
       </w:r>
@@ -1546,6 +1548,7 @@
           <w:color w:val="17406D" w:themeColor="text2"/>
           <w:sz w:val="20"/>
           <w:szCs w:val="20"/>
+          <w:highlight w:val="yellow"/>
         </w:rPr>
         <w:t xml:space="preserve"> and archived</w:t>
       </w:r>
@@ -1555,6 +1558,7 @@
           <w:color w:val="17406D" w:themeColor="text2"/>
           <w:sz w:val="20"/>
           <w:szCs w:val="20"/>
+          <w:highlight w:val="yellow"/>
         </w:rPr>
         <w:t xml:space="preserve"> for easy reference</w:t>
       </w:r>
@@ -1564,6 +1568,7 @@
           <w:color w:val="17406D" w:themeColor="text2"/>
           <w:sz w:val="20"/>
           <w:szCs w:val="20"/>
+          <w:highlight w:val="yellow"/>
         </w:rPr>
         <w:t>.</w:t>
       </w:r>
@@ -1573,6 +1578,7 @@
           <w:color w:val="17406D" w:themeColor="text2"/>
           <w:sz w:val="20"/>
           <w:szCs w:val="20"/>
+          <w:highlight w:val="yellow"/>
         </w:rPr>
         <w:t xml:space="preserve"> </w:t>
       </w:r>
@@ -1854,14 +1860,16 @@
           <w:color w:val="17406D" w:themeColor="text2"/>
           <w:sz w:val="20"/>
           <w:szCs w:val="20"/>
-        </w:rPr>
-      </w:pPr>
-      <w:r>
-        <w:rPr>
-          <w:rFonts w:ascii="Verdana" w:hAnsi="Verdana"/>
-          <w:color w:val="17406D" w:themeColor="text2"/>
-          <w:sz w:val="20"/>
-          <w:szCs w:val="20"/>
+          <w:highlight w:val="yellow"/>
+        </w:rPr>
+      </w:pPr>
+      <w:r>
+        <w:rPr>
+          <w:rFonts w:ascii="Verdana" w:hAnsi="Verdana"/>
+          <w:color w:val="17406D" w:themeColor="text2"/>
+          <w:sz w:val="20"/>
+          <w:szCs w:val="20"/>
+          <w:highlight w:val="yellow"/>
         </w:rPr>
         <w:t xml:space="preserve">As a writer, I want to see </w:t>
       </w:r>
@@ -1871,6 +1879,7 @@
           <w:color w:val="17406D" w:themeColor="text2"/>
           <w:sz w:val="20"/>
           <w:szCs w:val="20"/>
+          <w:highlight w:val="yellow"/>
         </w:rPr>
         <w:t xml:space="preserve">my story </w:t>
       </w:r>
@@ -1880,6 +1889,7 @@
           <w:color w:val="17406D" w:themeColor="text2"/>
           <w:sz w:val="20"/>
           <w:szCs w:val="20"/>
+          <w:highlight w:val="yellow"/>
         </w:rPr>
         <w:t>statistics</w:t>
       </w:r>
@@ -1889,6 +1899,7 @@
           <w:color w:val="17406D" w:themeColor="text2"/>
           <w:sz w:val="20"/>
           <w:szCs w:val="20"/>
+          <w:highlight w:val="yellow"/>
         </w:rPr>
         <w:t xml:space="preserve">. </w:t>
       </w:r>
@@ -1898,6 +1909,7 @@
           <w:color w:val="17406D" w:themeColor="text2"/>
           <w:sz w:val="20"/>
           <w:szCs w:val="20"/>
+          <w:highlight w:val="yellow"/>
         </w:rPr>
         <w:t xml:space="preserve">I want to know how often I use </w:t>
       </w:r>
@@ -1907,6 +1919,7 @@
           <w:color w:val="17406D" w:themeColor="text2"/>
           <w:sz w:val="20"/>
           <w:szCs w:val="20"/>
+          <w:highlight w:val="yellow"/>
         </w:rPr>
         <w:t xml:space="preserve">certain locations </w:t>
       </w:r>
@@ -1916,6 +1929,7 @@
           <w:color w:val="17406D" w:themeColor="text2"/>
           <w:sz w:val="20"/>
           <w:szCs w:val="20"/>
+          <w:highlight w:val="yellow"/>
         </w:rPr>
         <w:t>and characters and when I use them.</w:t>
       </w:r>
@@ -1943,14 +1957,16 @@
           <w:color w:val="17406D" w:themeColor="text2"/>
           <w:sz w:val="20"/>
           <w:szCs w:val="20"/>
-        </w:rPr>
-      </w:pPr>
-      <w:r>
-        <w:rPr>
-          <w:rFonts w:ascii="Verdana" w:hAnsi="Verdana"/>
-          <w:color w:val="17406D" w:themeColor="text2"/>
-          <w:sz w:val="20"/>
-          <w:szCs w:val="20"/>
+          <w:highlight w:val="yellow"/>
+        </w:rPr>
+      </w:pPr>
+      <w:r>
+        <w:rPr>
+          <w:rFonts w:ascii="Verdana" w:hAnsi="Verdana"/>
+          <w:color w:val="17406D" w:themeColor="text2"/>
+          <w:sz w:val="20"/>
+          <w:szCs w:val="20"/>
+          <w:highlight w:val="yellow"/>
         </w:rPr>
         <w:t xml:space="preserve">As a writer, I want my stories to be for my eyes only unless </w:t>
       </w:r>
@@ -1960,6 +1976,7 @@
           <w:color w:val="17406D" w:themeColor="text2"/>
           <w:sz w:val="20"/>
           <w:szCs w:val="20"/>
+          <w:highlight w:val="yellow"/>
         </w:rPr>
         <w:t>I say otherwise.</w:t>
       </w:r>
@@ -1987,14 +2004,16 @@
           <w:color w:val="17406D" w:themeColor="text2"/>
           <w:sz w:val="20"/>
           <w:szCs w:val="20"/>
-        </w:rPr>
-      </w:pPr>
-      <w:r>
-        <w:rPr>
-          <w:rFonts w:ascii="Verdana" w:hAnsi="Verdana"/>
-          <w:color w:val="17406D" w:themeColor="text2"/>
-          <w:sz w:val="20"/>
-          <w:szCs w:val="20"/>
+          <w:highlight w:val="yellow"/>
+        </w:rPr>
+      </w:pPr>
+      <w:r>
+        <w:rPr>
+          <w:rFonts w:ascii="Verdana" w:hAnsi="Verdana"/>
+          <w:color w:val="17406D" w:themeColor="text2"/>
+          <w:sz w:val="20"/>
+          <w:szCs w:val="20"/>
+          <w:highlight w:val="yellow"/>
         </w:rPr>
         <w:t>As a d</w:t>
       </w:r>
@@ -2004,6 +2023,7 @@
           <w:color w:val="17406D" w:themeColor="text2"/>
           <w:sz w:val="20"/>
           <w:szCs w:val="20"/>
+          <w:highlight w:val="yellow"/>
         </w:rPr>
         <w:t>ia</w:t>
       </w:r>
@@ -2013,6 +2033,7 @@
           <w:color w:val="17406D" w:themeColor="text2"/>
           <w:sz w:val="20"/>
           <w:szCs w:val="20"/>
+          <w:highlight w:val="yellow"/>
         </w:rPr>
         <w:t>rist</w:t>
       </w:r>
@@ -2022,6 +2043,7 @@
           <w:color w:val="17406D" w:themeColor="text2"/>
           <w:sz w:val="20"/>
           <w:szCs w:val="20"/>
+          <w:highlight w:val="yellow"/>
         </w:rPr>
         <w:t>, I want to have a place for me to write down events in my life in the form of a story.</w:t>
       </w:r>
@@ -2089,6 +2111,8 @@
           <w:szCs w:val="20"/>
         </w:rPr>
       </w:pPr>
+      <w:bookmarkStart w:id="4" w:name="_GoBack"/>
+      <w:bookmarkEnd w:id="4"/>
     </w:p>
     <w:p>
       <w:pPr>
@@ -2141,23 +2165,23 @@
         <w:pageBreakBefore/>
         <w:spacing w:after="0"/>
       </w:pPr>
-      <w:bookmarkStart w:id="4" w:name="_Toc356987054"/>
+      <w:bookmarkStart w:id="5" w:name="_Toc356987054"/>
       <w:r>
         <w:lastRenderedPageBreak/>
         <w:t>Two-Week Plan</w:t>
       </w:r>
-      <w:bookmarkEnd w:id="4"/>
+      <w:bookmarkEnd w:id="5"/>
     </w:p>
     <w:p>
       <w:pPr>
         <w:pStyle w:val="Heading2"/>
         <w:spacing w:after="0"/>
       </w:pPr>
-      <w:bookmarkStart w:id="5" w:name="_Toc356987055"/>
+      <w:bookmarkStart w:id="6" w:name="_Toc356987055"/>
       <w:r>
         <w:t>Before Capstone Begins</w:t>
       </w:r>
-      <w:bookmarkEnd w:id="5"/>
+      <w:bookmarkEnd w:id="6"/>
     </w:p>
     <w:p>
       <w:pPr>
@@ -2177,11 +2201,11 @@
         <w:pStyle w:val="Heading2"/>
         <w:spacing w:after="0"/>
       </w:pPr>
-      <w:bookmarkStart w:id="6" w:name="_Toc356987056"/>
+      <w:bookmarkStart w:id="7" w:name="_Toc356987056"/>
       <w:r>
         <w:t>Week One</w:t>
       </w:r>
-      <w:bookmarkEnd w:id="6"/>
+      <w:bookmarkEnd w:id="7"/>
     </w:p>
     <w:p>
       <w:pPr>
@@ -2311,11 +2335,11 @@
         <w:pStyle w:val="Heading2"/>
         <w:spacing w:after="0"/>
       </w:pPr>
-      <w:bookmarkStart w:id="7" w:name="_Toc356987057"/>
+      <w:bookmarkStart w:id="8" w:name="_Toc356987057"/>
       <w:r>
         <w:t>Week Two</w:t>
       </w:r>
-      <w:bookmarkEnd w:id="7"/>
+      <w:bookmarkEnd w:id="8"/>
     </w:p>
     <w:p>
       <w:pPr>
@@ -2372,8 +2396,6 @@
           <w:rFonts w:ascii="Verdana" w:hAnsi="Verdana"/>
         </w:rPr>
       </w:pPr>
-      <w:bookmarkStart w:id="8" w:name="_GoBack"/>
-      <w:bookmarkEnd w:id="8"/>
       <w:r>
         <w:rPr>
           <w:rFonts w:ascii="Verdana" w:hAnsi="Verdana"/>
@@ -5043,7 +5065,7 @@
 </file>
 
 <file path=customXml/itemProps3.xml><?xml version="1.0" encoding="utf-8"?>
-<ds:datastoreItem xmlns:ds="http://schemas.openxmlformats.org/officeDocument/2006/customXml" ds:itemID="{3433E163-4AE7-4EA5-B87E-80D8BA6940F4}">
+<ds:datastoreItem xmlns:ds="http://schemas.openxmlformats.org/officeDocument/2006/customXml" ds:itemID="{C3DF264C-5803-44F8-8482-AC93447CC114}">
   <ds:schemaRefs>
     <ds:schemaRef ds:uri="http://schemas.openxmlformats.org/officeDocument/2006/bibliography"/>
   </ds:schemaRefs>

</xml_diff>